<commit_message>
Added further explanation to SCM Policy
Added the tasks and bugs processes to the SCM Policy document.
</commit_message>
<xml_diff>
--- a/SCMPolicy.docx
+++ b/SCMPolicy.docx
@@ -13,8 +13,22 @@
       <w:r>
         <w:t>Team Platinum will be using Git and Github for all version control and bug tracking. We will pull any changes before starting work on the project, and ensure that we push back to Github upon system changes. We will integrate our code daily.</w:t>
       </w:r>
+    </w:p>
+    <w:p/>
+    <w:p>
+      <w:r>
+        <w:t>Tasks will be issued and assigned within the “Issues” section of Github. The project leader will verify that the task is complete before closing the issue out.</w:t>
+      </w:r>
+    </w:p>
+    <w:p>
+      <w:r>
+        <w:t xml:space="preserve">Bugs will be </w:t>
+      </w:r>
       <w:bookmarkStart w:id="0" w:name="_GoBack"/>
       <w:bookmarkEnd w:id="0"/>
+      <w:r>
+        <w:t>taken care of through the “Issues” section of Github as well. The bugs will have the preface BUG ## and be numbered on the title. They will also be given a time and a date of discovery and solution, along with what version the bug was discovered.</w:t>
+      </w:r>
     </w:p>
     <w:sectPr>
       <w:pgSz w:w="12240" w:h="15840"/>

</xml_diff>

<commit_message>
Added policy change to handling issues and tasks assigned
</commit_message>
<xml_diff>
--- a/SCMPolicy.docx
+++ b/SCMPolicy.docx
@@ -19,15 +19,15 @@
       <w:r>
         <w:t>Tasks will be issued and assigned within the “Issues” section of Github. The project leader will verify that the task is complete before closing the issue out.</w:t>
       </w:r>
+      <w:r>
+        <w:t xml:space="preserve"> All parties assigned to a particular task should be notified of the assignment upon creation of the task. All parties involved in the project should browse the issues upon starting the work day.</w:t>
+      </w:r>
+      <w:bookmarkStart w:id="0" w:name="_GoBack"/>
+      <w:bookmarkEnd w:id="0"/>
     </w:p>
     <w:p>
       <w:r>
-        <w:t xml:space="preserve">Bugs will be </w:t>
-      </w:r>
-      <w:bookmarkStart w:id="0" w:name="_GoBack"/>
-      <w:bookmarkEnd w:id="0"/>
-      <w:r>
-        <w:t>taken care of through the “Issues” section of Github as well. The bugs will have the preface BUG ## and be numbered on the title. They will also be given a time and a date of discovery and solution, along with what version the bug was discovered.</w:t>
+        <w:t>Bugs will be taken care of through the “Issues” section of Github as well. The bugs will have the preface BUG ## and be numbered on the title. They will also be given a time and a date of discovery and solution, along with what version the bug was discovered.</w:t>
       </w:r>
     </w:p>
     <w:sectPr>

</xml_diff>

<commit_message>
Added more information for the SCM policy.
</commit_message>
<xml_diff>
--- a/SCMPolicy.docx
+++ b/SCMPolicy.docx
@@ -22,13 +22,218 @@
       <w:r>
         <w:t xml:space="preserve"> All parties assigned to a particular task should be notified of the assignment upon creation of the task. All parties involved in the project should browse the issues upon starting the work day.</w:t>
       </w:r>
+    </w:p>
+    <w:p>
+      <w:r>
+        <w:t>Bugs will be taken care of through the “Issues” section of Github as well. The bugs will have the preface BUG ## and be numbered on the title. They will also be given a time and a date of discovery and solution, along with what version the bug was discovered.</w:t>
+      </w:r>
+    </w:p>
+    <w:p/>
+    <w:p>
+      <w:pPr>
+        <w:pStyle w:val="ListParagraph"/>
+        <w:numPr>
+          <w:ilvl w:val="0"/>
+          <w:numId w:val="1"/>
+        </w:numPr>
+      </w:pPr>
+      <w:r>
+        <w:t>Member Responsibilities</w:t>
+      </w:r>
+    </w:p>
+    <w:p>
+      <w:pPr>
+        <w:pStyle w:val="ListParagraph"/>
+        <w:numPr>
+          <w:ilvl w:val="1"/>
+          <w:numId w:val="1"/>
+        </w:numPr>
+      </w:pPr>
+      <w:r>
+        <w:t>Mike – Team Lead</w:t>
+      </w:r>
+    </w:p>
+    <w:p>
+      <w:pPr>
+        <w:pStyle w:val="ListParagraph"/>
+        <w:numPr>
+          <w:ilvl w:val="2"/>
+          <w:numId w:val="1"/>
+        </w:numPr>
+      </w:pPr>
+      <w:r>
+        <w:t>Data Handling</w:t>
+      </w:r>
+    </w:p>
+    <w:p>
+      <w:pPr>
+        <w:pStyle w:val="ListParagraph"/>
+        <w:numPr>
+          <w:ilvl w:val="1"/>
+          <w:numId w:val="1"/>
+        </w:numPr>
+      </w:pPr>
+      <w:r>
+        <w:t>Josh – Team Member</w:t>
+      </w:r>
+    </w:p>
+    <w:p>
+      <w:pPr>
+        <w:pStyle w:val="ListParagraph"/>
+        <w:numPr>
+          <w:ilvl w:val="1"/>
+          <w:numId w:val="1"/>
+        </w:numPr>
+      </w:pPr>
+      <w:r>
+        <w:t>Jake – Team Member</w:t>
+      </w:r>
+    </w:p>
+    <w:p>
+      <w:pPr>
+        <w:pStyle w:val="ListParagraph"/>
+        <w:numPr>
+          <w:ilvl w:val="0"/>
+          <w:numId w:val="1"/>
+        </w:numPr>
+      </w:pPr>
+      <w:r>
+        <w:t>Daily System Builds</w:t>
+      </w:r>
+    </w:p>
+    <w:p>
+      <w:pPr>
+        <w:pStyle w:val="ListParagraph"/>
+        <w:numPr>
+          <w:ilvl w:val="1"/>
+          <w:numId w:val="1"/>
+        </w:numPr>
+      </w:pPr>
+      <w:r>
+        <w:t>Build upon every pull ( as long as the build times are reasonable) and build before commits.</w:t>
+      </w:r>
+    </w:p>
+    <w:p>
+      <w:pPr>
+        <w:pStyle w:val="ListParagraph"/>
+        <w:numPr>
+          <w:ilvl w:val="0"/>
+          <w:numId w:val="1"/>
+        </w:numPr>
+      </w:pPr>
+      <w:r>
+        <w:t>Configuration Management Planning</w:t>
+      </w:r>
+    </w:p>
+    <w:p>
+      <w:pPr>
+        <w:pStyle w:val="ListParagraph"/>
+        <w:numPr>
+          <w:ilvl w:val="0"/>
+          <w:numId w:val="1"/>
+        </w:numPr>
+      </w:pPr>
+      <w:r>
+        <w:t>Change Tracking Tools</w:t>
+      </w:r>
+    </w:p>
+    <w:p>
+      <w:pPr>
+        <w:pStyle w:val="ListParagraph"/>
+        <w:numPr>
+          <w:ilvl w:val="1"/>
+          <w:numId w:val="1"/>
+        </w:numPr>
+      </w:pPr>
+      <w:r>
+        <w:t>GitHub platform using Issues tab.</w:t>
+      </w:r>
+    </w:p>
+    <w:p>
+      <w:pPr>
+        <w:pStyle w:val="ListParagraph"/>
+        <w:numPr>
+          <w:ilvl w:val="0"/>
+          <w:numId w:val="1"/>
+        </w:numPr>
+      </w:pPr>
+      <w:r>
+        <w:t>Version and Release Management</w:t>
+      </w:r>
+    </w:p>
+    <w:p>
+      <w:pPr>
+        <w:pStyle w:val="ListParagraph"/>
+        <w:numPr>
+          <w:ilvl w:val="1"/>
+          <w:numId w:val="1"/>
+        </w:numPr>
+      </w:pPr>
+      <w:r>
+        <w:t>Arbitrary version 0.0</w:t>
+      </w:r>
+    </w:p>
+    <w:p>
+      <w:pPr>
+        <w:pStyle w:val="ListParagraph"/>
+        <w:numPr>
+          <w:ilvl w:val="1"/>
+          <w:numId w:val="1"/>
+        </w:numPr>
+      </w:pPr>
+      <w:r>
+        <w:t>First release following 1.00</w:t>
+      </w:r>
+    </w:p>
+    <w:p>
+      <w:pPr>
+        <w:pStyle w:val="ListParagraph"/>
+        <w:numPr>
+          <w:ilvl w:val="2"/>
+          <w:numId w:val="1"/>
+        </w:numPr>
+      </w:pPr>
+      <w:r>
+        <w:t>Ones place signifies major version</w:t>
+      </w:r>
+    </w:p>
+    <w:p>
+      <w:pPr>
+        <w:pStyle w:val="ListParagraph"/>
+        <w:numPr>
+          <w:ilvl w:val="2"/>
+          <w:numId w:val="1"/>
+        </w:numPr>
+      </w:pPr>
+      <w:r>
+        <w:t>Tenths place signifies new features for version.</w:t>
+      </w:r>
+    </w:p>
+    <w:p>
+      <w:pPr>
+        <w:pStyle w:val="ListParagraph"/>
+        <w:numPr>
+          <w:ilvl w:val="2"/>
+          <w:numId w:val="1"/>
+        </w:numPr>
+      </w:pPr>
+      <w:r>
+        <w:t>Hundredths place signifies bug fixes and minor improvements.</w:t>
+      </w:r>
+    </w:p>
+    <w:p>
+      <w:pPr>
+        <w:pStyle w:val="ListParagraph"/>
+        <w:numPr>
+          <w:ilvl w:val="0"/>
+          <w:numId w:val="1"/>
+        </w:numPr>
+      </w:pPr>
+      <w:r>
+        <w:t>System Releases</w:t>
+      </w:r>
       <w:bookmarkStart w:id="0" w:name="_GoBack"/>
       <w:bookmarkEnd w:id="0"/>
-    </w:p>
-    <w:p>
-      <w:r>
-        <w:t>Bugs will be taken care of through the “Issues” section of Github as well. The bugs will have the preface BUG ## and be numbered on the title. They will also be given a time and a date of discovery and solution, along with what version the bug was discovered.</w:t>
-      </w:r>
     </w:p>
     <w:sectPr>
       <w:pgSz w:w="12240" w:h="15840"/>
@@ -88,6 +293,103 @@
     </w:p>
   </w:footnote>
 </w:footnotes>
+</file>
+
+<file path=word/numbering.xml><?xml version="1.0" encoding="utf-8"?>
+<w:numbering xmlns:wpc="http://schemas.microsoft.com/office/word/2010/wordprocessingCanvas" xmlns:cx="http://schemas.microsoft.com/office/drawing/2014/chartex" xmlns:cx1="http://schemas.microsoft.com/office/drawing/2015/9/8/chartex" xmlns:cx2="http://schemas.microsoft.com/office/drawing/2015/10/21/chartex" xmlns:mc="http://schemas.openxmlformats.org/markup-compatibility/2006" xmlns:o="urn:schemas-microsoft-com:office:office" xmlns:r="http://schemas.openxmlformats.org/officeDocument/2006/relationships" xmlns:m="http://schemas.openxmlformats.org/officeDocument/2006/math" xmlns:v="urn:schemas-microsoft-com:vml" xmlns:wp14="http://schemas.microsoft.com/office/word/2010/wordprocessingDrawing" xmlns:wp="http://schemas.openxmlformats.org/drawingml/2006/wordprocessingDrawing" xmlns:w10="urn:schemas-microsoft-com:office:word" xmlns:w="http://schemas.openxmlformats.org/wordprocessingml/2006/main" xmlns:w14="http://schemas.microsoft.com/office/word/2010/wordml" xmlns:w15="http://schemas.microsoft.com/office/word/2012/wordml" xmlns:w16se="http://schemas.microsoft.com/office/word/2015/wordml/symex" xmlns:wpg="http://schemas.microsoft.com/office/word/2010/wordprocessingGroup" xmlns:wpi="http://schemas.microsoft.com/office/word/2010/wordprocessingInk" xmlns:wne="http://schemas.microsoft.com/office/word/2006/wordml" xmlns:wps="http://schemas.microsoft.com/office/word/2010/wordprocessingShape" mc:Ignorable="w14 w15 w16se wp14">
+  <w:abstractNum w:abstractNumId="0" w15:restartNumberingAfterBreak="0">
+    <w:nsid w:val="1A043D0C"/>
+    <w:multiLevelType w:val="hybridMultilevel"/>
+    <w:tmpl w:val="50A668BE"/>
+    <w:lvl w:ilvl="0" w:tplc="0409000F">
+      <w:start w:val="1"/>
+      <w:numFmt w:val="decimal"/>
+      <w:lvlText w:val="%1."/>
+      <w:lvlJc w:val="left"/>
+      <w:pPr>
+        <w:ind w:left="720" w:hanging="360"/>
+      </w:pPr>
+      <w:rPr>
+        <w:rFonts w:hint="default"/>
+      </w:rPr>
+    </w:lvl>
+    <w:lvl w:ilvl="1" w:tplc="04090019">
+      <w:start w:val="1"/>
+      <w:numFmt w:val="lowerLetter"/>
+      <w:lvlText w:val="%2."/>
+      <w:lvlJc w:val="left"/>
+      <w:pPr>
+        <w:ind w:left="1440" w:hanging="360"/>
+      </w:pPr>
+    </w:lvl>
+    <w:lvl w:ilvl="2" w:tplc="0409001B">
+      <w:start w:val="1"/>
+      <w:numFmt w:val="lowerRoman"/>
+      <w:lvlText w:val="%3."/>
+      <w:lvlJc w:val="right"/>
+      <w:pPr>
+        <w:ind w:left="2160" w:hanging="180"/>
+      </w:pPr>
+    </w:lvl>
+    <w:lvl w:ilvl="3" w:tplc="0409000F" w:tentative="1">
+      <w:start w:val="1"/>
+      <w:numFmt w:val="decimal"/>
+      <w:lvlText w:val="%4."/>
+      <w:lvlJc w:val="left"/>
+      <w:pPr>
+        <w:ind w:left="2880" w:hanging="360"/>
+      </w:pPr>
+    </w:lvl>
+    <w:lvl w:ilvl="4" w:tplc="04090019" w:tentative="1">
+      <w:start w:val="1"/>
+      <w:numFmt w:val="lowerLetter"/>
+      <w:lvlText w:val="%5."/>
+      <w:lvlJc w:val="left"/>
+      <w:pPr>
+        <w:ind w:left="3600" w:hanging="360"/>
+      </w:pPr>
+    </w:lvl>
+    <w:lvl w:ilvl="5" w:tplc="0409001B" w:tentative="1">
+      <w:start w:val="1"/>
+      <w:numFmt w:val="lowerRoman"/>
+      <w:lvlText w:val="%6."/>
+      <w:lvlJc w:val="right"/>
+      <w:pPr>
+        <w:ind w:left="4320" w:hanging="180"/>
+      </w:pPr>
+    </w:lvl>
+    <w:lvl w:ilvl="6" w:tplc="0409000F" w:tentative="1">
+      <w:start w:val="1"/>
+      <w:numFmt w:val="decimal"/>
+      <w:lvlText w:val="%7."/>
+      <w:lvlJc w:val="left"/>
+      <w:pPr>
+        <w:ind w:left="5040" w:hanging="360"/>
+      </w:pPr>
+    </w:lvl>
+    <w:lvl w:ilvl="7" w:tplc="04090019" w:tentative="1">
+      <w:start w:val="1"/>
+      <w:numFmt w:val="lowerLetter"/>
+      <w:lvlText w:val="%8."/>
+      <w:lvlJc w:val="left"/>
+      <w:pPr>
+        <w:ind w:left="5760" w:hanging="360"/>
+      </w:pPr>
+    </w:lvl>
+    <w:lvl w:ilvl="8" w:tplc="0409001B" w:tentative="1">
+      <w:start w:val="1"/>
+      <w:numFmt w:val="lowerRoman"/>
+      <w:lvlText w:val="%9."/>
+      <w:lvlJc w:val="right"/>
+      <w:pPr>
+        <w:ind w:left="6480" w:hanging="180"/>
+      </w:pPr>
+    </w:lvl>
+  </w:abstractNum>
+  <w:num w:numId="1">
+    <w:abstractNumId w:val="0"/>
+  </w:num>
+</w:numbering>
 </file>
 
 <file path=word/styles.xml><?xml version="1.0" encoding="utf-8"?>
@@ -557,6 +859,17 @@
     <w:uiPriority w:val="99"/>
     <w:rsid w:val="00377D57"/>
   </w:style>
+  <w:style w:type="paragraph" w:styleId="ListParagraph">
+    <w:name w:val="List Paragraph"/>
+    <w:basedOn w:val="Normal"/>
+    <w:uiPriority w:val="34"/>
+    <w:qFormat/>
+    <w:rsid w:val="00BC0AE5"/>
+    <w:pPr>
+      <w:ind w:left="720"/>
+      <w:contextualSpacing/>
+    </w:pPr>
+  </w:style>
 </w:styles>
 </file>
 

</xml_diff>